<commit_message>
Global refactoring to float
</commit_message>
<xml_diff>
--- a/Documents/Отчет.docx
+++ b/Documents/Отчет.docx
@@ -110,14 +110,16 @@
           <w:sz w:val="24"/>
         </w:rPr>
         <w:lastRenderedPageBreak/>
-        <w:t xml:space="preserve">Реализация с хранением координат </w:t>
+        <w:t>Реализация с хранением координат в</w:t>
       </w:r>
       <w:r>
         <w:rPr>
           <w:sz w:val="24"/>
         </w:rPr>
-        <w:t>в структуре</w:t>
+        <w:t xml:space="preserve"> массиве структур</w:t>
       </w:r>
+      <w:bookmarkStart w:id="0" w:name="_GoBack"/>
+      <w:bookmarkEnd w:id="0"/>
     </w:p>
     <w:p>
       <w:pPr>
@@ -415,18 +417,75 @@
         <w:rPr>
           <w:rFonts w:ascii="Consolas" w:hAnsi="Consolas"/>
           <w:sz w:val="16"/>
-          <w:lang w:val="en-US"/>
         </w:rPr>
       </w:pPr>
-      <w:bookmarkStart w:id="0" w:name="_GoBack"/>
-      <w:bookmarkEnd w:id="0"/>
       <w:r>
         <w:rPr>
           <w:rFonts w:ascii="Consolas" w:hAnsi="Consolas"/>
           <w:sz w:val="16"/>
           <w:lang w:val="en-US"/>
         </w:rPr>
-        <w:t>Laplace solver with vector3s</w:t>
+        <w:t>Laplace</w:t>
+      </w:r>
+      <w:r>
+        <w:rPr>
+          <w:rFonts w:ascii="Consolas" w:hAnsi="Consolas"/>
+          <w:sz w:val="16"/>
+        </w:rPr>
+        <w:t xml:space="preserve"> </w:t>
+      </w:r>
+      <w:r>
+        <w:rPr>
+          <w:rFonts w:ascii="Consolas" w:hAnsi="Consolas"/>
+          <w:sz w:val="16"/>
+          <w:lang w:val="en-US"/>
+        </w:rPr>
+        <w:t>solver</w:t>
+      </w:r>
+      <w:r>
+        <w:rPr>
+          <w:rFonts w:ascii="Consolas" w:hAnsi="Consolas"/>
+          <w:sz w:val="16"/>
+        </w:rPr>
+        <w:t xml:space="preserve"> </w:t>
+      </w:r>
+      <w:r>
+        <w:rPr>
+          <w:rFonts w:ascii="Consolas" w:hAnsi="Consolas"/>
+          <w:sz w:val="16"/>
+          <w:lang w:val="en-US"/>
+        </w:rPr>
+        <w:t>with</w:t>
+      </w:r>
+      <w:r>
+        <w:rPr>
+          <w:rFonts w:ascii="Consolas" w:hAnsi="Consolas"/>
+          <w:sz w:val="16"/>
+        </w:rPr>
+        <w:t xml:space="preserve"> </w:t>
+      </w:r>
+      <w:r>
+        <w:rPr>
+          <w:rFonts w:ascii="Consolas" w:hAnsi="Consolas"/>
+          <w:sz w:val="16"/>
+          <w:lang w:val="en-US"/>
+        </w:rPr>
+        <w:t>vector</w:t>
+      </w:r>
+      <w:r>
+        <w:rPr>
+          <w:rFonts w:ascii="Consolas" w:hAnsi="Consolas"/>
+          <w:sz w:val="16"/>
+        </w:rPr>
+        <w:t>3</w:t>
+      </w:r>
+      <w:r>
+        <w:rPr>
+          <w:rFonts w:ascii="Consolas" w:hAnsi="Consolas"/>
+          <w:sz w:val="16"/>
+          <w:lang w:val="en-US"/>
+        </w:rPr>
+        <w:t>s</w:t>
       </w:r>
     </w:p>
     <w:p>
@@ -436,7 +495,6 @@
         <w:rPr>
           <w:rFonts w:ascii="Consolas" w:hAnsi="Consolas"/>
           <w:sz w:val="16"/>
-          <w:lang w:val="en-US"/>
         </w:rPr>
       </w:pPr>
     </w:p>
@@ -454,9 +512,16 @@
         <w:rPr>
           <w:rFonts w:ascii="Consolas" w:hAnsi="Consolas"/>
           <w:sz w:val="16"/>
-          <w:lang w:val="en-US"/>
-        </w:rPr>
-        <w:t xml:space="preserve">                 Points count:                  32</w:t>
+        </w:rPr>
+        <w:t xml:space="preserve">                 </w:t>
+      </w:r>
+      <w:r>
+        <w:rPr>
+          <w:rFonts w:ascii="Consolas" w:hAnsi="Consolas"/>
+          <w:sz w:val="16"/>
+          <w:lang w:val="en-US"/>
+        </w:rPr>
+        <w:t>Points count:                  32</w:t>
       </w:r>
     </w:p>
     <w:p>
@@ -524,25 +589,7 @@
           <w:sz w:val="16"/>
           <w:lang w:val="en-US"/>
         </w:rPr>
-        <w:t xml:space="preserve">        Preparing </w:t>
-      </w:r>
-      <w:proofErr w:type="spellStart"/>
-      <w:r>
-        <w:rPr>
-          <w:rFonts w:ascii="Consolas" w:hAnsi="Consolas"/>
-          <w:sz w:val="16"/>
-          <w:lang w:val="en-US"/>
-        </w:rPr>
-        <w:t>quadratures</w:t>
-      </w:r>
-      <w:proofErr w:type="spellEnd"/>
-      <w:r>
-        <w:rPr>
-          <w:rFonts w:ascii="Consolas" w:hAnsi="Consolas"/>
-          <w:sz w:val="16"/>
-          <w:lang w:val="en-US"/>
-        </w:rPr>
-        <w:t>:        5.560000e-03</w:t>
+        <w:t xml:space="preserve">        Preparing quadratures:        5.560000e-03</w:t>
       </w:r>
     </w:p>
     <w:p>
@@ -738,18 +785,8 @@
           <w:sz w:val="16"/>
           <w:lang w:val="en-US"/>
         </w:rPr>
-        <w:t xml:space="preserve">----------------CPU </w:t>
+        <w:t>----------------CPU results:---------------</w:t>
       </w:r>
-      <w:proofErr w:type="gramStart"/>
-      <w:r>
-        <w:rPr>
-          <w:rFonts w:ascii="Consolas" w:hAnsi="Consolas"/>
-          <w:sz w:val="16"/>
-          <w:lang w:val="en-US"/>
-        </w:rPr>
-        <w:t>results:---------------</w:t>
-      </w:r>
-      <w:proofErr w:type="gramEnd"/>
     </w:p>
     <w:p>
       <w:pPr>
@@ -778,79 +815,7 @@
           <w:sz w:val="16"/>
           <w:lang w:val="en-US"/>
         </w:rPr>
-        <w:t xml:space="preserve">       </w:t>
-      </w:r>
-      <w:proofErr w:type="spellStart"/>
-      <w:r>
-        <w:rPr>
-          <w:rFonts w:ascii="Consolas" w:hAnsi="Consolas"/>
-          <w:sz w:val="16"/>
-          <w:lang w:val="en-US"/>
-        </w:rPr>
-        <w:t>i</w:t>
-      </w:r>
-      <w:proofErr w:type="spellEnd"/>
-      <w:r>
-        <w:rPr>
-          <w:rFonts w:ascii="Consolas" w:hAnsi="Consolas"/>
-          <w:sz w:val="16"/>
-          <w:lang w:val="en-US"/>
-        </w:rPr>
-        <w:t xml:space="preserve">          </w:t>
-      </w:r>
-      <w:proofErr w:type="spellStart"/>
-      <w:r>
-        <w:rPr>
-          <w:rFonts w:ascii="Consolas" w:hAnsi="Consolas"/>
-          <w:sz w:val="16"/>
-          <w:lang w:val="en-US"/>
-        </w:rPr>
-        <w:t>pointx</w:t>
-      </w:r>
-      <w:proofErr w:type="spellEnd"/>
-      <w:r>
-        <w:rPr>
-          <w:rFonts w:ascii="Consolas" w:hAnsi="Consolas"/>
-          <w:sz w:val="16"/>
-          <w:lang w:val="en-US"/>
-        </w:rPr>
-        <w:t xml:space="preserve">          pointy          </w:t>
-      </w:r>
-      <w:proofErr w:type="spellStart"/>
-      <w:r>
-        <w:rPr>
-          <w:rFonts w:ascii="Consolas" w:hAnsi="Consolas"/>
-          <w:sz w:val="16"/>
-          <w:lang w:val="en-US"/>
-        </w:rPr>
-        <w:t>pointz</w:t>
-      </w:r>
-      <w:proofErr w:type="spellEnd"/>
-      <w:r>
-        <w:rPr>
-          <w:rFonts w:ascii="Consolas" w:hAnsi="Consolas"/>
-          <w:sz w:val="16"/>
-          <w:lang w:val="en-US"/>
-        </w:rPr>
-        <w:t xml:space="preserve">            true            </w:t>
-      </w:r>
-      <w:proofErr w:type="spellStart"/>
-      <w:r>
-        <w:rPr>
-          <w:rFonts w:ascii="Consolas" w:hAnsi="Consolas"/>
-          <w:sz w:val="16"/>
-          <w:lang w:val="en-US"/>
-        </w:rPr>
-        <w:t>calc</w:t>
-      </w:r>
-      <w:proofErr w:type="spellEnd"/>
-      <w:r>
-        <w:rPr>
-          <w:rFonts w:ascii="Consolas" w:hAnsi="Consolas"/>
-          <w:sz w:val="16"/>
-          <w:lang w:val="en-US"/>
-        </w:rPr>
-        <w:t xml:space="preserve">           error</w:t>
+        <w:t xml:space="preserve">       i          pointx          pointy          pointz            true            calc           error</w:t>
       </w:r>
     </w:p>
     <w:p>
@@ -1154,25 +1119,7 @@
           <w:sz w:val="16"/>
           <w:lang w:val="en-US"/>
         </w:rPr>
-        <w:t xml:space="preserve">      15    2.000000e-01    </w:t>
-      </w:r>
-      <w:proofErr w:type="spellStart"/>
-      <w:r>
-        <w:rPr>
-          <w:rFonts w:ascii="Consolas" w:hAnsi="Consolas"/>
-          <w:sz w:val="16"/>
-          <w:lang w:val="en-US"/>
-        </w:rPr>
-        <w:t>2.000000e-01</w:t>
-      </w:r>
-      <w:proofErr w:type="spellEnd"/>
-      <w:r>
-        <w:rPr>
-          <w:rFonts w:ascii="Consolas" w:hAnsi="Consolas"/>
-          <w:sz w:val="16"/>
-          <w:lang w:val="en-US"/>
-        </w:rPr>
-        <w:t xml:space="preserve">    0.000000e+00        0.040000        0.040000    4.206704e-13</w:t>
+        <w:t xml:space="preserve">      15    2.000000e-01    2.000000e-01    0.000000e+00        0.040000        0.040000    4.206704e-13</w:t>
       </w:r>
     </w:p>
     <w:p>
@@ -1506,18 +1453,8 @@
           <w:sz w:val="16"/>
           <w:lang w:val="en-US"/>
         </w:rPr>
-        <w:t xml:space="preserve">----------------GPU </w:t>
+        <w:t>----------------GPU results:---------------</w:t>
       </w:r>
-      <w:proofErr w:type="gramStart"/>
-      <w:r>
-        <w:rPr>
-          <w:rFonts w:ascii="Consolas" w:hAnsi="Consolas"/>
-          <w:sz w:val="16"/>
-          <w:lang w:val="en-US"/>
-        </w:rPr>
-        <w:t>results:---------------</w:t>
-      </w:r>
-      <w:proofErr w:type="gramEnd"/>
     </w:p>
     <w:p>
       <w:pPr>
@@ -1546,79 +1483,7 @@
           <w:sz w:val="16"/>
           <w:lang w:val="en-US"/>
         </w:rPr>
-        <w:t xml:space="preserve">       </w:t>
-      </w:r>
-      <w:proofErr w:type="spellStart"/>
-      <w:r>
-        <w:rPr>
-          <w:rFonts w:ascii="Consolas" w:hAnsi="Consolas"/>
-          <w:sz w:val="16"/>
-          <w:lang w:val="en-US"/>
-        </w:rPr>
-        <w:t>i</w:t>
-      </w:r>
-      <w:proofErr w:type="spellEnd"/>
-      <w:r>
-        <w:rPr>
-          <w:rFonts w:ascii="Consolas" w:hAnsi="Consolas"/>
-          <w:sz w:val="16"/>
-          <w:lang w:val="en-US"/>
-        </w:rPr>
-        <w:t xml:space="preserve">          </w:t>
-      </w:r>
-      <w:proofErr w:type="spellStart"/>
-      <w:r>
-        <w:rPr>
-          <w:rFonts w:ascii="Consolas" w:hAnsi="Consolas"/>
-          <w:sz w:val="16"/>
-          <w:lang w:val="en-US"/>
-        </w:rPr>
-        <w:t>pointx</w:t>
-      </w:r>
-      <w:proofErr w:type="spellEnd"/>
-      <w:r>
-        <w:rPr>
-          <w:rFonts w:ascii="Consolas" w:hAnsi="Consolas"/>
-          <w:sz w:val="16"/>
-          <w:lang w:val="en-US"/>
-        </w:rPr>
-        <w:t xml:space="preserve">          pointy          </w:t>
-      </w:r>
-      <w:proofErr w:type="spellStart"/>
-      <w:r>
-        <w:rPr>
-          <w:rFonts w:ascii="Consolas" w:hAnsi="Consolas"/>
-          <w:sz w:val="16"/>
-          <w:lang w:val="en-US"/>
-        </w:rPr>
-        <w:t>pointz</w:t>
-      </w:r>
-      <w:proofErr w:type="spellEnd"/>
-      <w:r>
-        <w:rPr>
-          <w:rFonts w:ascii="Consolas" w:hAnsi="Consolas"/>
-          <w:sz w:val="16"/>
-          <w:lang w:val="en-US"/>
-        </w:rPr>
-        <w:t xml:space="preserve">            true            </w:t>
-      </w:r>
-      <w:proofErr w:type="spellStart"/>
-      <w:r>
-        <w:rPr>
-          <w:rFonts w:ascii="Consolas" w:hAnsi="Consolas"/>
-          <w:sz w:val="16"/>
-          <w:lang w:val="en-US"/>
-        </w:rPr>
-        <w:t>calc</w:t>
-      </w:r>
-      <w:proofErr w:type="spellEnd"/>
-      <w:r>
-        <w:rPr>
-          <w:rFonts w:ascii="Consolas" w:hAnsi="Consolas"/>
-          <w:sz w:val="16"/>
-          <w:lang w:val="en-US"/>
-        </w:rPr>
-        <w:t xml:space="preserve">           error</w:t>
+        <w:t xml:space="preserve">       i          pointx          pointy          pointz            true            calc           error</w:t>
       </w:r>
     </w:p>
     <w:p>
@@ -1923,25 +1788,7 @@
           <w:sz w:val="16"/>
           <w:lang w:val="en-US"/>
         </w:rPr>
-        <w:t xml:space="preserve">      15    2.000000e-01    </w:t>
-      </w:r>
-      <w:proofErr w:type="spellStart"/>
-      <w:r>
-        <w:rPr>
-          <w:rFonts w:ascii="Consolas" w:hAnsi="Consolas"/>
-          <w:sz w:val="16"/>
-          <w:lang w:val="en-US"/>
-        </w:rPr>
-        <w:t>2.000000e-01</w:t>
-      </w:r>
-      <w:proofErr w:type="spellEnd"/>
-      <w:r>
-        <w:rPr>
-          <w:rFonts w:ascii="Consolas" w:hAnsi="Consolas"/>
-          <w:sz w:val="16"/>
-          <w:lang w:val="en-US"/>
-        </w:rPr>
-        <w:t xml:space="preserve">    0.000000e+00        0.040000        0.040000    4.312523e-13</w:t>
+        <w:t xml:space="preserve">      15    2.000000e-01    2.000000e-01    0.000000e+00        0.040000        0.040000    4.312523e-13</w:t>
       </w:r>
     </w:p>
     <w:p>

</xml_diff>